<commit_message>
final backbase web test
</commit_message>
<xml_diff>
--- a/reports/Bugs found.docx
+++ b/reports/Bugs found.docx
@@ -393,7 +393,13 @@
         <w:rPr>
           <w:lang w:val="en-US"/>
         </w:rPr>
-        <w:t>:  bug_1</w:t>
+        <w:t>:  bug_</w:t>
+      </w:r>
+      <w:r>
+        <w:rPr>
+          <w:lang w:val="en-US"/>
+        </w:rPr>
+        <w:t>2</w:t>
       </w:r>
     </w:p>
     <w:p>
@@ -811,8 +817,434 @@
           <w:bCs/>
           <w:lang w:val="en-US"/>
         </w:rPr>
-        <w:t>high</w:t>
-      </w:r>
+        <w:t>H</w:t>
+      </w:r>
+      <w:r>
+        <w:rPr>
+          <w:b/>
+          <w:bCs/>
+          <w:lang w:val="en-US"/>
+        </w:rPr>
+        <w:t>igh</w:t>
+      </w:r>
+    </w:p>
+    <w:p>
+      <w:pPr>
+        <w:rPr>
+          <w:b/>
+          <w:bCs/>
+          <w:lang w:val="en-US"/>
+        </w:rPr>
+      </w:pPr>
+    </w:p>
+    <w:p>
+      <w:pPr>
+        <w:rPr>
+          <w:b/>
+          <w:bCs/>
+          <w:lang w:val="en-US"/>
+        </w:rPr>
+      </w:pPr>
+    </w:p>
+    <w:p>
+      <w:pPr>
+        <w:rPr>
+          <w:b/>
+          <w:bCs/>
+          <w:lang w:val="en-US"/>
+        </w:rPr>
+      </w:pPr>
+    </w:p>
+    <w:p>
+      <w:pPr>
+        <w:rPr>
+          <w:b/>
+          <w:bCs/>
+          <w:lang w:val="en-US"/>
+        </w:rPr>
+      </w:pPr>
+    </w:p>
+    <w:p>
+      <w:pPr>
+        <w:rPr>
+          <w:b/>
+          <w:bCs/>
+          <w:lang w:val="en-US"/>
+        </w:rPr>
+      </w:pPr>
+    </w:p>
+    <w:p>
+      <w:pPr>
+        <w:rPr>
+          <w:lang w:val="en-US"/>
+        </w:rPr>
+      </w:pPr>
+      <w:r>
+        <w:rPr>
+          <w:b/>
+          <w:bCs/>
+          <w:lang w:val="en-US"/>
+        </w:rPr>
+        <w:t>BUG ID</w:t>
+      </w:r>
+      <w:r>
+        <w:rPr>
+          <w:lang w:val="en-US"/>
+        </w:rPr>
+        <w:t>:  bug_</w:t>
+      </w:r>
+      <w:r>
+        <w:rPr>
+          <w:lang w:val="en-US"/>
+        </w:rPr>
+        <w:t>3</w:t>
+      </w:r>
+    </w:p>
+    <w:p>
+      <w:pPr>
+        <w:rPr>
+          <w:lang w:val="en-US"/>
+        </w:rPr>
+      </w:pPr>
+      <w:r>
+        <w:rPr>
+          <w:b/>
+          <w:bCs/>
+          <w:lang w:val="en-US"/>
+        </w:rPr>
+        <w:t>BUG TITLE</w:t>
+      </w:r>
+      <w:r>
+        <w:rPr>
+          <w:lang w:val="en-US"/>
+        </w:rPr>
+        <w:t xml:space="preserve">:  </w:t>
+      </w:r>
+    </w:p>
+    <w:p>
+      <w:pPr>
+        <w:pStyle w:val="ListParagraph"/>
+        <w:numPr>
+          <w:ilvl w:val="0"/>
+          <w:numId w:val="3"/>
+        </w:numPr>
+        <w:rPr>
+          <w:lang w:val="en-US"/>
+        </w:rPr>
+      </w:pPr>
+      <w:r>
+        <w:rPr>
+          <w:lang w:val="en-US"/>
+        </w:rPr>
+        <w:t>Favorite functionality not persisted</w:t>
+      </w:r>
+    </w:p>
+    <w:p>
+      <w:pPr>
+        <w:ind w:left="360"/>
+        <w:rPr>
+          <w:lang w:val="en-US"/>
+        </w:rPr>
+      </w:pPr>
+      <w:r>
+        <w:rPr>
+          <w:b/>
+          <w:bCs/>
+          <w:lang w:val="en-US"/>
+        </w:rPr>
+        <w:t>ENVIRONMENT</w:t>
+      </w:r>
+      <w:r>
+        <w:rPr>
+          <w:lang w:val="en-US"/>
+        </w:rPr>
+        <w:t xml:space="preserve">:  </w:t>
+      </w:r>
+    </w:p>
+    <w:p>
+      <w:pPr>
+        <w:pStyle w:val="ListParagraph"/>
+        <w:numPr>
+          <w:ilvl w:val="0"/>
+          <w:numId w:val="3"/>
+        </w:numPr>
+        <w:jc w:val="both"/>
+        <w:rPr>
+          <w:lang w:val="en-US"/>
+        </w:rPr>
+      </w:pPr>
+      <w:r>
+        <w:rPr>
+          <w:lang w:val="en-US"/>
+        </w:rPr>
+        <w:t>qa-task.backbasecloud.com</w:t>
+      </w:r>
+    </w:p>
+    <w:p>
+      <w:pPr>
+        <w:rPr>
+          <w:lang w:val="en-US"/>
+        </w:rPr>
+      </w:pPr>
+      <w:r>
+        <w:rPr>
+          <w:b/>
+          <w:bCs/>
+          <w:lang w:val="en-US"/>
+        </w:rPr>
+        <w:t>STEPS TO REPRODUCE</w:t>
+      </w:r>
+      <w:r>
+        <w:rPr>
+          <w:lang w:val="en-US"/>
+        </w:rPr>
+        <w:t>:</w:t>
+      </w:r>
+    </w:p>
+    <w:p>
+      <w:pPr>
+        <w:pStyle w:val="ListParagraph"/>
+        <w:numPr>
+          <w:ilvl w:val="0"/>
+          <w:numId w:val="1"/>
+        </w:numPr>
+        <w:rPr>
+          <w:lang w:val="en-US"/>
+        </w:rPr>
+      </w:pPr>
+      <w:r>
+        <w:rPr>
+          <w:lang w:val="en-US"/>
+        </w:rPr>
+        <w:t>Log into the application</w:t>
+      </w:r>
+    </w:p>
+    <w:p>
+      <w:pPr>
+        <w:pStyle w:val="ListParagraph"/>
+        <w:numPr>
+          <w:ilvl w:val="0"/>
+          <w:numId w:val="1"/>
+        </w:numPr>
+        <w:rPr>
+          <w:lang w:val="en-US"/>
+        </w:rPr>
+      </w:pPr>
+      <w:r>
+        <w:rPr>
+          <w:lang w:val="en-US"/>
+        </w:rPr>
+        <w:t xml:space="preserve">Click the </w:t>
+      </w:r>
+      <w:r>
+        <w:rPr>
+          <w:lang w:val="en-US"/>
+        </w:rPr>
+        <w:t>global feed tab</w:t>
+      </w:r>
+    </w:p>
+    <w:p>
+      <w:pPr>
+        <w:pStyle w:val="ListParagraph"/>
+        <w:numPr>
+          <w:ilvl w:val="0"/>
+          <w:numId w:val="1"/>
+        </w:numPr>
+        <w:rPr>
+          <w:lang w:val="en-US"/>
+        </w:rPr>
+      </w:pPr>
+      <w:r>
+        <w:rPr>
+          <w:lang w:val="en-US"/>
+        </w:rPr>
+        <w:t xml:space="preserve">User is redirected </w:t>
+      </w:r>
+      <w:r>
+        <w:rPr>
+          <w:lang w:val="en-US"/>
+        </w:rPr>
+        <w:t>to all published articles</w:t>
+      </w:r>
+    </w:p>
+    <w:p>
+      <w:pPr>
+        <w:pStyle w:val="ListParagraph"/>
+        <w:numPr>
+          <w:ilvl w:val="0"/>
+          <w:numId w:val="1"/>
+        </w:numPr>
+        <w:rPr>
+          <w:lang w:val="en-US"/>
+        </w:rPr>
+      </w:pPr>
+      <w:r>
+        <w:rPr>
+          <w:lang w:val="en-US"/>
+        </w:rPr>
+        <w:t>Favorite an article</w:t>
+      </w:r>
+    </w:p>
+    <w:p>
+      <w:pPr>
+        <w:pStyle w:val="ListParagraph"/>
+        <w:numPr>
+          <w:ilvl w:val="0"/>
+          <w:numId w:val="1"/>
+        </w:numPr>
+        <w:rPr>
+          <w:lang w:val="en-US"/>
+        </w:rPr>
+      </w:pPr>
+      <w:r>
+        <w:rPr>
+          <w:lang w:val="en-US"/>
+        </w:rPr>
+        <w:t>Click your username on the top navbar</w:t>
+      </w:r>
+    </w:p>
+    <w:p>
+      <w:pPr>
+        <w:pStyle w:val="ListParagraph"/>
+        <w:numPr>
+          <w:ilvl w:val="0"/>
+          <w:numId w:val="1"/>
+        </w:numPr>
+        <w:rPr>
+          <w:lang w:val="en-US"/>
+        </w:rPr>
+      </w:pPr>
+      <w:r>
+        <w:rPr>
+          <w:lang w:val="en-US"/>
+        </w:rPr>
+        <w:t>Click on the favorited posts tab</w:t>
+      </w:r>
+    </w:p>
+    <w:p>
+      <w:pPr>
+        <w:rPr>
+          <w:lang w:val="en-US"/>
+        </w:rPr>
+      </w:pPr>
+      <w:r>
+        <w:rPr>
+          <w:b/>
+          <w:bCs/>
+          <w:lang w:val="en-US"/>
+        </w:rPr>
+        <w:t>EXPECTED RESULT</w:t>
+      </w:r>
+      <w:r>
+        <w:rPr>
+          <w:lang w:val="en-US"/>
+        </w:rPr>
+        <w:t>:</w:t>
+      </w:r>
+      <w:r>
+        <w:rPr>
+          <w:lang w:val="en-US"/>
+        </w:rPr>
+        <w:br/>
+        <w:t xml:space="preserve">- User should </w:t>
+      </w:r>
+      <w:r>
+        <w:rPr>
+          <w:lang w:val="en-US"/>
+        </w:rPr>
+        <w:t>view his favorited articles</w:t>
+      </w:r>
+      <w:r>
+        <w:rPr>
+          <w:lang w:val="en-US"/>
+        </w:rPr>
+        <w:t xml:space="preserve"> </w:t>
+      </w:r>
+    </w:p>
+    <w:p>
+      <w:pPr>
+        <w:rPr>
+          <w:lang w:val="en-US"/>
+        </w:rPr>
+      </w:pPr>
+      <w:r>
+        <w:rPr>
+          <w:b/>
+          <w:bCs/>
+          <w:lang w:val="en-US"/>
+        </w:rPr>
+        <w:t>ACTUAL RESULT</w:t>
+      </w:r>
+      <w:r>
+        <w:rPr>
+          <w:lang w:val="en-US"/>
+        </w:rPr>
+        <w:t>:</w:t>
+      </w:r>
+    </w:p>
+    <w:p>
+      <w:pPr>
+        <w:rPr>
+          <w:lang w:val="en-US"/>
+        </w:rPr>
+      </w:pPr>
+      <w:r>
+        <w:rPr>
+          <w:lang w:val="en-US"/>
+        </w:rPr>
+        <w:t>A message stating no articles are here yet is displayed</w:t>
+      </w:r>
+    </w:p>
+    <w:p>
+      <w:pPr>
+        <w:rPr>
+          <w:b/>
+          <w:bCs/>
+          <w:lang w:val="en-US"/>
+        </w:rPr>
+      </w:pPr>
+      <w:r>
+        <w:rPr>
+          <w:b/>
+          <w:bCs/>
+          <w:lang w:val="en-US"/>
+        </w:rPr>
+        <w:t>SEVERITY</w:t>
+      </w:r>
+      <w:r>
+        <w:rPr>
+          <w:b/>
+          <w:bCs/>
+          <w:lang w:val="en-US"/>
+        </w:rPr>
+        <w:t>:</w:t>
+      </w:r>
+    </w:p>
+    <w:p>
+      <w:pPr>
+        <w:rPr>
+          <w:b/>
+          <w:bCs/>
+          <w:lang w:val="en-US"/>
+        </w:rPr>
+      </w:pPr>
+      <w:r>
+        <w:rPr>
+          <w:b/>
+          <w:bCs/>
+          <w:lang w:val="en-US"/>
+        </w:rPr>
+        <w:t>low</w:t>
+      </w:r>
+    </w:p>
+    <w:p>
+      <w:pPr>
+        <w:rPr>
+          <w:b/>
+          <w:bCs/>
+          <w:lang w:val="en-US"/>
+        </w:rPr>
+      </w:pPr>
     </w:p>
     <w:p>
       <w:pPr>

</xml_diff>